<commit_message>
Fixing some double Phake characters
</commit_message>
<xml_diff>
--- a/test_data/SDM03-20010302-004_Unicode.docx
+++ b/test_data/SDM03-20010302-004_Unicode.docx
@@ -748,7 +748,7 @@
           <w:sz w:val="26"/>
           <w:szCs w:val="40"/>
         </w:rPr>
-        <w:t>ဢ︀ႃ ။ လ︀ိုဝ︀်ပ︀ိုဝ︀်ꩫ︀ႝꩡ︀ွꩫ︀််ꩫ︀ိုင︀်ၵ︀ွံတ︀ႝၵ︀ံယ︀င︀်ဝ︀ွႃꩫ︀ႝတ︀ီမ︀ႃက︀ေ︀ꩺ︀ေ︀တ︀ႃမ︀ꩫ︀်ပ︀ႃဝ︀ႝတ︀ႝၵ︀ံယ︀င︀် ။ ယ︀င︀် ꩡ︀ွꩫ︀်ꩫ︀ိုင︀်ၺင︀် ။ ꩫ︀ꩫ︀်က︀ေ︀ႃလ︀ိုမ︀်ꩡ︀င︀်ꩫ︀ႝလ︀ုက︀်ꩫ︀ေ︀ၵ︀ွ်လ︀ုက︀်ဢ︀ွꩫ︀်ၵ︀ွ်ဢ︀ိုင︀်တ︀ꩫ︀်ꩭႝဢ︀ႃ ။ လ︀ႝ ပ︀ိုဝ︀်ꩫ︀ꩫ︀်ꩭွ်ꩡ︀ိပ︀်လ︀ုင︀်ꩡ︀င︀်ꩫ︀ႝꩭွ်ꩭိတ︀်ꩡ︀ူၵ︀ုတ︀်ꩬ︀ိတ︀်ꩡ︀ႃ ။ ꩭင︀်ပ︀ႃꩡ︀င︀်ꩫ︀ေ︀ၵ︀ွ်ဢ︀ꩫ︀်ꩡ︀င︀်လ︀ိက︀် ꩫ︀ေ︀ၵ︀ွ်ꩭွ်ꩬ︀ွꩫ︀်ꩭႃပ︀ေ︀ႃပ︀ေ︀ꩭႃပ︀ေ︀ႃꩡ︀င︀် ။ ပ︀ႃꩭိတ︀်ꩬ︀ိတ︀်ꩡ︀ႃဝ︀ွႃꩬ︀ေ︀ꩭွ်ၵ︀ႝက︀ိꩫ︀် ။ လ︀ႝပ︀ိုဝ︀်ꩫ︀ႝတ︀ူတ︀င︀် လ︀ုင︀်က︀ုမ︀်က︀ိꩫ︀်ၵ︀ႝက︀ိꩫ︀်ဢ︀ေ︀ႃ ။ ꩭွ်က︀ုꩫ︀်တ︀ႝတ︀ႝၵ︀ံယ︀င︀်ꩡ︀ုဝ︀်ပ︀ူမ︀ႃပ︀ေ︀ႃ မ︀ႃလ︀ုက︀်ၵ︀ွ်ၵ︀ွ်မ︀ွ်လ︀ုင︀် ။ လ︀ုက︀်မ︀ွ်လ︀ုင︀်မ︀ႃꩡ︀ုဝ︀်ဢ︀ꩫ︀်လ︀ႝ...ဢ︀ꩫ︀်ပ︀က︀်ဢ︀ꩫ︀်ꩭိင︀်ꩬ︀ီꩫ︀ႝ ။ မ︀ုတ︀်ယ︀ေ︀ႃ ။ ꩭွ်ꩡ︀ွꩫ︀်ꩫ︀ိုင︀်ꩫ︀ႝ ယ︀င︀်ꩬ︀ူတ︀ႝၵ︀ံယ︀င︀်တ︀ီထ︀ႝ ။ တ︀ႝဢ︀ေ︀တ︀ႝꩡ︀ိတ︀်ꩫ︀ႝက︀ေ︀ႃၵ︀ွံပ︀ႃꩡ︀ွ်လ︀ိုမ︀်က︀ႃꩫ︀ွႝပ︀ိꩫ︀်ပ︀ိုꩫ︀်ပ︀ိꩫ︀်မ︀ႃ</w:t>
+        <w:t>ဢ︀ႃ ။ လ︀ိုဝ︀်ပ︀ိုဝ︀်ꩫ︀ႝꩡ︀ွꩫ︀် ်ꩫ︀ိုင︀်ၵ︀ွံတ︀ႝၵ︀ံယ︀င︀်ဝ︀ွႃꩫ︀ႝတ︀ီမ︀ႃက︀ေ︀ꩺ︀ေ︀တ︀ႃမ︀ꩫ︀်ပ︀ႃဝ︀ႝတ︀ႝၵ︀ံယ︀င︀် ။ ယ︀င︀် ꩡ︀ွꩫ︀်ꩫ︀ိုင︀်ၺင︀် ။ ꩫ︀ꩫ︀်က︀ေ︀ႃလ︀ိုမ︀်ꩡ︀င︀်ꩫ︀ႝလ︀ုက︀်ꩫ︀ေ︀ၵ︀ွ်လ︀ုက︀်ဢ︀ွꩫ︀်ၵ︀ွ်ဢ︀ိုင︀်တ︀ꩫ︀်ꩭႝဢ︀ႃ ။ လ︀ႝ ပ︀ိုဝ︀်ꩫ︀ꩫ︀်ꩭွ်ꩡ︀ိပ︀်လ︀ုင︀်ꩡ︀င︀်ꩫ︀ႝꩭွ်ꩭိတ︀်ꩡ︀ူၵ︀ုတ︀်ꩬ︀ိတ︀်ꩡ︀ႃ ။ ꩭင︀်ပ︀ႃꩡ︀င︀်ꩫ︀ေ︀ၵ︀ွ်ဢ︀ꩫ︀်ꩡ︀င︀်လ︀ိက︀် ꩫ︀ေ︀ၵ︀ွ်ꩭွ်ꩬ︀ွꩫ︀်ꩭႃပ︀ေ︀ႃပ︀ေ︀ꩭႃပ︀ေ︀ႃꩡ︀င︀် ။ ပ︀ႃꩭိတ︀်ꩬ︀ိတ︀်ꩡ︀ႃဝ︀ွႃꩬ︀ေ︀ꩭွ်ၵ︀ႝက︀ိꩫ︀် ။ လ︀ႝပ︀ိုဝ︀်ꩫ︀ႝတ︀ူတ︀င︀် လ︀ုင︀်က︀ုမ︀်က︀ိꩫ︀်ၵ︀ႝက︀ိꩫ︀်ဢ︀ေ︀ႃ ။ ꩭွ်က︀ုꩫ︀်တ︀ႝတ︀ႝၵ︀ံယ︀င︀်ꩡ︀ုဝ︀်ပ︀ူမ︀ႃပ︀ေ︀ႃ မ︀ႃလ︀ုက︀်ၵ︀ွ်ၵ︀ွ်မ︀ွ်လ︀ုင︀် ။ လ︀ုက︀်မ︀ွ်လ︀ုင︀်မ︀ႃꩡ︀ုဝ︀်ဢ︀ꩫ︀်လ︀ႝ...ဢ︀ꩫ︀်ပ︀က︀်ဢ︀ꩫ︀်ꩭိင︀်ꩬ︀ီꩫ︀ႝ ။ မ︀ုတ︀်ယ︀ေ︀ႃ ။ ꩭွ်ꩡ︀ွꩫ︀်ꩫ︀ိုင︀်ꩫ︀ႝ ယ︀င︀်ꩬ︀ူတ︀ႝၵ︀ံယ︀င︀်တ︀ီထ︀ႝ ။ တ︀ႝဢ︀ေ︀တ︀ႝꩡ︀ိတ︀်ꩫ︀ႝက︀ေ︀ႃၵ︀ွံပ︀ႃꩡ︀ွ်လ︀ိုမ︀်က︀ႃꩫ︀ွႝပ︀ိꩫ︀်ပ︀ိုꩫ︀်ပ︀ိꩫ︀်မ︀ႃ</w:t>
       </w:r>
     </w:p>
     <w:p>
@@ -764,7 +764,7 @@
           <w:sz w:val="26"/>
           <w:szCs w:val="40"/>
         </w:rPr>
-        <w:t xml:space="preserve">ꩫ︀ုꩫ︀် ။ ဢ︀ိုမ︀်ပ︀ိꩫ︀်က︀ႃလ︀ႃက︀ႃ ။ ဢ︀ꩫ︀်လ︀ုင︀်ဢ︀ꩫ︀်မ︀ႝက︀ေ︀ႃဢ︀ိုင︀်ၺင︀် ။ ꩡ︀ွꩫ︀ꩰꩫ︀ႝၺင︀်ၸ︀ုင︀်ပ︀ႃ ယ︀ိင︀်ꩫ︀ေ︀ၵ︀ွ် ။ ꩡ︀ွꩺ︀်ꩭတ︀် ‌ေ︀၈ႃလ︀ႃၵ︀တ︀် ꩬ︀ိပ︀်ꩬ︀ႃက︀ွꩺ︀် ꩫ︀ꩫ︀်ၵ︀ွ်ဢ︀ေ︀ပ︀ꩫ︀်ပ︀ိုꩫ︀်က︀ႃ ။ ပ︀ေ︀ႃတ︀ႃ ဝ︀ႃꩬ︀ႃဢ︀ႃက︀ိဝ︀်ꩭွ်ꩫ︀ႝက︀ေ︀ႃၵ︀ွံဢ︀ေ︀ဢ︀ိုင︀်ꩡ︀င︀်ၵ︀ွ် ။ ဢ︀ႃက︀ိဝ︀်ꩫ︀ေ︀ၺင︀်ဢ︀ꩫ︀်လ︀ုင︀်ꩫ︀ေ︀မ︀ေ︀ၵ︀ိုင︀်ꩫ︀ေ︀ၵ︀ွ် ꩫ︀ꩫ︀်ၵ︀ွ်ဢ︀ိုင︀်ၺင︀် ။ လ︀ိုဝ︀်ပ︀ႃꩬ︀ွ်လ︀ုက︀်ဢ︀ွꩫ︀်ꩫ︀ေ︀ၵ︀ွ်ပ︀ႃမ︀ွ်ꩫ︀ေ︀ၵ︀ွ်ꩫ︀ꩫ︀်ၵ︀ွ်ဢ︀ေ︀တ︀ိုဝ︀်ꩭိုꩫ︀်ꩫ︀ေ︀ၵ︀ိုင︀်ပ︀ႃ ꩡ︀ွ်လ︀ုင︀် ။ က︀ႃက︀ꩫ︀်ꩫ︀ွက︀်ဢ︀ေ︀ၵ︀ိုင︀်ပ︀ိုꩫ︀်လ︀ႝလ︀ုင︀် ။ လ︀ိုဝ︀ပ︀ိုဝ︀်ꩫ︀ꩫ︀်ꩫ︀ေ︀ပ︀ႃꩡ︀ွ်ဝ︀ွႃꩬ︀ီꩭူဢ︀ေ︀ႃဢ︀ိုင︀် ꩭူဢ︀ေ︀ႃ ။ လ︀ိုဝ︀်ပ︀ိုဝ︀်ꩫ︀ႝꩬ︀ီတ︀ုဝ︀်တ︀င︀်လ︀ုင︀်ꩡ︀ိပ︀်ꩫ︀ႃꩭိုဝ︀်ၵ︀ꩫ︀်ꩫ︀ႃတ︀ႃဢ︀ွ်ပ︀ွက︀် ။ လ︀ိုဝ︀်ပ︀ိုဝ︀်ꩫ︀ႝꩬ︀ီ တ︀ုဝ︀်ၵ︀ၞ်ꩡ︀ၞ်မ︀ေ︀ႃက︀ိꩫ︀်ꩬ︀င︀်က︀ိꩫ︀်ꩫ︀ၞ်မ︀ꩫ︀်ꩫ︀ၞ်ꩭိုꩫ︀် ။ ꩭင︀်မ︀ေ︀ꩭင︀်လ︀ုက︀်တ︀င︀်လ︀ုင︀်ꩭၞ်တ︀ꩫ︀်ၵ︀ွံတ︀ႝꩬ︀ွꩫ︀် ၵ︀ွံတ︀ႝ ။ တ︀ုဝ︀်မ︀ေ︀ႃက︀ိꩫ︀်ဢ︀ေ︀ႃ ။ လ︀ိုဝ︀်ပ︀ိုဝ︀်ꩫ︀ꩫ︀်ꩫ︀ႃꩭိုဝ︀်တ︀ႃပ︀ိꩫ︀်မ︀ႃလ︀ိုဝ︀်တ︀ိပ︀ေ︀ ။ ꩫ︀ꩫ︀်ꩭွ်တ︀ႝက︀ႃ ꩭုၺ်တ︀ႃတ︀ီဢ︀ိုင︀်ꩭꩫ︀်ဢ︀ေ︀ႃ ။ လ︀ိုဝ︀်ပ︀ိုဝ︀်ꩫ︀ꩫ︀်ꩬ︀ေ︀တ︀ုဝ︀်က︀ႃꩡ︀င︀်ꩫ︀ႝꩭွ်ဢ︀ူꩫ︀ေ︀ၸ︀ၞ်ꩫ︀ေ︀က︀ႃလ︀ုဝ︀် တ︀ႃပ︀ိꩫ︀်ꩫ︀ေ︀ ။ လ︀ိုဝ︀်ပ︀ိုဝ︀်ꩫ︀ꩫ︀်တ︀ုဝ︀်ꩭိတ︀််ꩬ︀ိတ︀်ꩡ︀ႃၵ︀ႝꩫ︀ိုင︀်ဢ︀ေ︀ႃ ။ </w:t>
+        <w:t xml:space="preserve">ꩫ︀ုꩫ︀် ။ ဢ︀ိုမ︀်ပ︀ိꩫ︀်က︀ႃလ︀ႃက︀ႃ ။ ဢ︀ꩫ︀်လ︀ုင︀်ဢ︀ꩫ︀်မ︀ႝက︀ေ︀ႃဢ︀ိုင︀်ၺင︀် ။ ꩡ︀ွꩫ︀ꩰꩫ︀ႝၺင︀်ၸ︀ုင︀်ပ︀ႃ ယ︀ိင︀်ꩫ︀ေ︀ၵ︀ွ် ။ ꩡ︀ွꩺ︀်ꩭတ︀် ‌ေ︀၈ႃလ︀ႃၵ︀တ︀် ꩬ︀ိပ︀်ꩬ︀ႃက︀ွꩺ︀် ꩫ︀ꩫ︀်ၵ︀ွ်ဢ︀ေ︀ပ︀ꩫ︀်ပ︀ိုꩫ︀်က︀ႃ ။ ပ︀ေ︀ႃတ︀ႃ ဝ︀ႃꩬ︀ႃဢ︀ႃက︀ိဝ︀်ꩭွ်ꩫ︀ႝက︀ေ︀ႃၵ︀ွံဢ︀ေ︀ဢ︀ိုင︀်ꩡ︀င︀်ၵ︀ွ် ။ ဢ︀ႃက︀ိဝ︀်ꩫ︀ေ︀ၺင︀်ဢ︀ꩫ︀်လ︀ုင︀်ꩫ︀ေ︀မ︀ေ︀ၵ︀ိုင︀်ꩫ︀ေ︀ၵ︀ွ် ꩫ︀ꩫ︀်ၵ︀ွ်ဢ︀ိုင︀်ၺင︀် ။ လ︀ိုဝ︀်ပ︀ႃꩬ︀ွ်လ︀ုက︀်ဢ︀ွꩫ︀်ꩫ︀ေ︀ၵ︀ွ်ပ︀ႃမ︀ွ်ꩫ︀ေ︀ၵ︀ွ်ꩫ︀ꩫ︀်ၵ︀ွ်ဢ︀ေ︀တ︀ိုဝ︀်ꩭိုꩫ︀်ꩫ︀ေ︀ၵ︀ိုင︀်ပ︀ႃ ꩡ︀ွ်လ︀ုင︀် ။ က︀ႃက︀ꩫ︀်ꩫ︀ွက︀်ဢ︀ေ︀ၵ︀ိုင︀်ပ︀ိုꩫ︀်လ︀ႝလ︀ုင︀် ။ လ︀ိုဝ︀ပ︀ိုဝ︀်ꩫ︀ꩫ︀်ꩫ︀ေ︀ပ︀ႃꩡ︀ွ်ဝ︀ွႃꩬ︀ီꩭူဢ︀ေ︀ႃဢ︀ိုင︀် ꩭူဢ︀ေ︀ႃ ။ လ︀ိုဝ︀်ပ︀ိုဝ︀်ꩫ︀ႝꩬ︀ီတ︀ုဝ︀်တ︀င︀်လ︀ုင︀်ꩡ︀ိပ︀်ꩫ︀ႃꩭိုဝ︀်ၵ︀ꩫ︀်ꩫ︀ႃတ︀ႃဢ︀ွ်ပ︀ွက︀် ။ လ︀ိုဝ︀်ပ︀ိုဝ︀်ꩫ︀ႝꩬ︀ီ တ︀ုဝ︀်ၵ︀ၞ်ꩡ︀ၞ်မ︀ေ︀ႃက︀ိꩫ︀်ꩬ︀င︀်က︀ိꩫ︀်ꩫ︀ၞ်မ︀ꩫ︀်ꩫ︀ၞ်ꩭိုꩫ︀် ။ ꩭင︀်မ︀ေ︀ꩭင︀်လ︀ုက︀်တ︀င︀်လ︀ုင︀်ꩭၞ်တ︀ꩫ︀်ၵ︀ွံတ︀ႝꩬ︀ွꩫ︀် ၵ︀ွံတ︀ႝ ။ တ︀ုဝ︀်မ︀ေ︀ႃက︀ိꩫ︀်ဢ︀ေ︀ႃ ။ လ︀ိုဝ︀်ပ︀ိုဝ︀်ꩫ︀ꩫ︀်ꩫ︀ႃꩭိုဝ︀်တ︀ႃပ︀ိꩫ︀်မ︀ႃလ︀ိုဝ︀်တ︀ိပ︀ေ︀ ။ ꩫ︀ꩫ︀်ꩭွ်တ︀ႝက︀ႃ ꩭုၺ်တ︀ႃတ︀ီဢ︀ိုင︀်ꩭꩫ︀်ဢ︀ေ︀ႃ ။ လ︀ိုဝ︀်ပ︀ိုဝ︀်ꩫ︀ꩫ︀်ꩬ︀ေ︀တ︀ုဝ︀်က︀ႃꩡ︀င︀်ꩫ︀ႝꩭွ်ဢ︀ူꩫ︀ေ︀ၸ︀ၞ်ꩫ︀ေ︀က︀ႃလ︀ုဝ︀် တ︀ႃပ︀ိꩫ︀်ꩫ︀ေ︀ ။ လ︀ိုဝ︀်ပ︀ိုဝ︀်ꩫ︀ꩫ︀်တ︀ုဝ︀်ꩭိတ︀် ်ꩬ︀ိတ︀်ꩡ︀ႃၵ︀ႝꩫ︀ိုင︀်ဢ︀ေ︀ႃ ။ </w:t>
       </w:r>
     </w:p>
     <w:p>
@@ -6036,7 +6036,7 @@
           <w:sz w:val="26"/>
         </w:rPr>
         <w:tab/>
-        <w:t>ꩡ︀ွꩫ︀််</w:t>
+        <w:t>ꩡ︀ွꩫ︀် ်</w:t>
       </w:r>
       <w:r>
         <w:rPr>
@@ -22707,7 +22707,7 @@
           <w:sz w:val="26"/>
         </w:rPr>
         <w:tab/>
-        <w:t>ꩭိတ︀််</w:t>
+        <w:t>ꩭိတ︀် ်</w:t>
       </w:r>
       <w:r>
         <w:rPr>

</xml_diff>